<commit_message>
Changed and updated multiple chapters, docx files and xq files.
</commit_message>
<xml_diff>
--- a/out/production/bachelorinnlandet/chapters/3.1.11.docx
+++ b/out/production/bachelorinnlandet/chapters/3.1.11.docx
@@ -33,24 +33,41 @@
       </w:r>
     </w:p>
     <w:p>
-      <w:r>
-        <w:t xml:space="preserve">BaseX </w:t>
-      </w:r>
-      <w:r>
-        <w:t>aN521b_registreringer_uten_dokumentbeskrivelse.xq</w:t>
-      </w:r>
+      <w:proofErr w:type="spellStart"/>
+      <w:r>
+        <w:t>BaseX</w:t>
+      </w:r>
+      <w:proofErr w:type="spellEnd"/>
+      <w:r>
+        <w:t xml:space="preserve"> </w:t>
+      </w:r>
+      <w:r>
+        <w:t>aN521b_registreringer_uten_</w:t>
+      </w:r>
+      <w:proofErr w:type="gramStart"/>
+      <w:r>
+        <w:t>dokumentbeskrivelse.xq</w:t>
+      </w:r>
+      <w:proofErr w:type="gramEnd"/>
       <w:r>
         <w:t xml:space="preserve"> for opptelling av registreringer uten dokumentbeskrivelse som ikke utgår.</w:t>
       </w:r>
     </w:p>
     <w:p/>
     <w:p>
+      <w:proofErr w:type="spellStart"/>
       <w:r>
         <w:t>BaseX</w:t>
       </w:r>
-      <w:r>
-        <w:t xml:space="preserve"> aN521_registreringer_uten_dokumentbeskrivelse.xq</w:t>
-      </w:r>
+      <w:proofErr w:type="spellEnd"/>
+      <w:r>
+        <w:t xml:space="preserve"> aN521_registreringer_uten_</w:t>
+      </w:r>
+      <w:proofErr w:type="gramStart"/>
+      <w:r>
+        <w:t>dokumentbeskrivelse.xq</w:t>
+      </w:r>
+      <w:proofErr w:type="gramEnd"/>
       <w:r>
         <w:t xml:space="preserve"> for samme som over, men skriver ut hvilke registreringer det gjelder til fil. Denne kjøres om det er nødvendig.</w:t>
       </w:r>
@@ -114,9 +131,111 @@
         <w:t xml:space="preserve"> registreringer er tomme og uten dokumenter</w:t>
       </w:r>
       <w:r>
-        <w:t>, og er lagt til som vedlegg.</w:t>
+        <w:t>.</w:t>
       </w:r>
     </w:p>
+    <w:tbl>
+      <w:tblPr>
+        <w:tblStyle w:val="Tabellrutenett"/>
+        <w:tblW w:w="0" w:type="auto"/>
+        <w:tblLook w:val="04A0" w:firstRow="1" w:lastRow="0" w:firstColumn="1" w:lastColumn="0" w:noHBand="0" w:noVBand="1"/>
+      </w:tblPr>
+      <w:tblGrid>
+        <w:gridCol w:w="3020"/>
+        <w:gridCol w:w="3020"/>
+        <w:gridCol w:w="3021"/>
+      </w:tblGrid>
+      <w:tr>
+        <w:tc>
+          <w:tcPr>
+            <w:tcW w:w="3020" w:type="dxa"/>
+            <w:tcBorders>
+              <w:top w:val="single" w:sz="4" w:space="0" w:color="auto"/>
+              <w:left w:val="single" w:sz="4" w:space="0" w:color="auto"/>
+              <w:bottom w:val="single" w:sz="4" w:space="0" w:color="auto"/>
+              <w:right w:val="single" w:sz="4" w:space="0" w:color="auto"/>
+            </w:tcBorders>
+            <w:hideMark/>
+          </w:tcPr>
+          <w:p>
+            <w:pPr>
+              <w:rPr>
+                <w:b/>
+                <w:bCs/>
+              </w:rPr>
+            </w:pPr>
+            <w:proofErr w:type="spellStart"/>
+            <w:r>
+              <w:rPr>
+                <w:b/>
+                <w:bCs/>
+              </w:rPr>
+              <w:t>RegistreringsID</w:t>
+            </w:r>
+            <w:proofErr w:type="spellEnd"/>
+          </w:p>
+        </w:tc>
+        <w:tc>
+          <w:tcPr>
+            <w:tcW w:w="3020" w:type="dxa"/>
+            <w:tcBorders>
+              <w:top w:val="single" w:sz="4" w:space="0" w:color="auto"/>
+              <w:left w:val="single" w:sz="4" w:space="0" w:color="auto"/>
+              <w:bottom w:val="single" w:sz="4" w:space="0" w:color="auto"/>
+              <w:right w:val="single" w:sz="4" w:space="0" w:color="auto"/>
+            </w:tcBorders>
+            <w:hideMark/>
+          </w:tcPr>
+          <w:p>
+            <w:pPr>
+              <w:rPr>
+                <w:b/>
+                <w:bCs/>
+              </w:rPr>
+            </w:pPr>
+            <w:proofErr w:type="spellStart"/>
+            <w:r>
+              <w:rPr>
+                <w:b/>
+                <w:bCs/>
+              </w:rPr>
+              <w:t>SystemID</w:t>
+            </w:r>
+            <w:proofErr w:type="spellEnd"/>
+          </w:p>
+        </w:tc>
+        <w:tc>
+          <w:tcPr>
+            <w:tcW w:w="3021" w:type="dxa"/>
+            <w:tcBorders>
+              <w:top w:val="single" w:sz="4" w:space="0" w:color="auto"/>
+              <w:left w:val="single" w:sz="4" w:space="0" w:color="auto"/>
+              <w:bottom w:val="single" w:sz="4" w:space="0" w:color="auto"/>
+              <w:right w:val="single" w:sz="4" w:space="0" w:color="auto"/>
+            </w:tcBorders>
+            <w:hideMark/>
+          </w:tcPr>
+          <w:p>
+            <w:pPr>
+              <w:rPr>
+                <w:b/>
+                <w:bCs/>
+              </w:rPr>
+            </w:pPr>
+            <w:proofErr w:type="spellStart"/>
+            <w:r>
+              <w:rPr>
+                <w:b/>
+                <w:bCs/>
+              </w:rPr>
+              <w:t>MappeID</w:t>
+            </w:r>
+            <w:proofErr w:type="spellEnd"/>
+          </w:p>
+        </w:tc>
+      </w:tr>
+    </w:tbl>
+    <w:p/>
     <w:sectPr>
       <w:headerReference w:type="even" r:id="rId11"/>
       <w:headerReference w:type="default" r:id="rId12"/>
@@ -1558,6 +1677,11 @@
 </file>
 
 <file path=customXml/item1.xml><?xml version="1.0" encoding="utf-8"?>
+<root>
+</root>
+</file>
+
+<file path=customXml/item2.xml><?xml version="1.0" encoding="utf-8"?>
 <ct:contentTypeSchema xmlns:ct="http://schemas.microsoft.com/office/2006/metadata/contentType" xmlns:ma="http://schemas.microsoft.com/office/2006/metadata/properties/metaAttributes" ct:_="" ma:_="" ma:contentTypeName="Dokument" ma:contentTypeID="0x010100CD6ECB3AD42212489CD38D2117876788" ma:contentTypeVersion="4" ma:contentTypeDescription="Opprett et nytt dokument." ma:contentTypeScope="" ma:versionID="7fe8321b44f57df1a93a8609a139c72e">
   <xsd:schema xmlns:xsd="http://www.w3.org/2001/XMLSchema" xmlns:xs="http://www.w3.org/2001/XMLSchema" xmlns:p="http://schemas.microsoft.com/office/2006/metadata/properties" xmlns:ns2="8b1b55f8-9fa9-409c-8c34-7642b545c301" xmlns:ns3="bae9230b-e9a8-4b5c-aa6a-eb751bd813a8" targetNamespace="http://schemas.microsoft.com/office/2006/metadata/properties" ma:root="true" ma:fieldsID="a0918ad2fa8909106a1a50dae007c683" ns2:_="" ns3:_="">
     <xsd:import namespace="8b1b55f8-9fa9-409c-8c34-7642b545c301"/>
@@ -1722,12 +1846,16 @@
 </ct:contentTypeSchema>
 </file>
 
-<file path=customXml/item2.xml><?xml version="1.0" encoding="utf-8"?>
-<root>
-</root>
+<file path=customXml/item3.xml><?xml version="1.0" encoding="utf-8"?>
+<?mso-contentType ?>
+<FormTemplates xmlns="http://schemas.microsoft.com/sharepoint/v3/contenttype/forms">
+  <Display>DocumentLibraryForm</Display>
+  <Edit>DocumentLibraryForm</Edit>
+  <New>DocumentLibraryForm</New>
+</FormTemplates>
 </file>
 
-<file path=customXml/item3.xml><?xml version="1.0" encoding="utf-8"?>
+<file path=customXml/item4.xml><?xml version="1.0" encoding="utf-8"?>
 <p:properties xmlns:p="http://schemas.microsoft.com/office/2006/metadata/properties" xmlns:xsi="http://www.w3.org/2001/XMLSchema-instance" xmlns:pc="http://schemas.microsoft.com/office/infopath/2007/PartnerControls">
   <documentManagement>
     <SharedWithUsers xmlns="bae9230b-e9a8-4b5c-aa6a-eb751bd813a8">
@@ -1741,16 +1869,13 @@
 </p:properties>
 </file>
 
-<file path=customXml/item4.xml><?xml version="1.0" encoding="utf-8"?>
-<?mso-contentType ?>
-<FormTemplates xmlns="http://schemas.microsoft.com/sharepoint/v3/contenttype/forms">
-  <Display>DocumentLibraryForm</Display>
-  <Edit>DocumentLibraryForm</Edit>
-  <New>DocumentLibraryForm</New>
-</FormTemplates>
+<file path=customXml/itemProps1.xml><?xml version="1.0" encoding="utf-8"?>
+<ds:datastoreItem xmlns:ds="http://schemas.openxmlformats.org/officeDocument/2006/customXml" ds:itemID="{0F9B369B-CCEA-4D8F-9E4F-1534FE2AD680}">
+  <ds:schemaRefs/>
+</ds:datastoreItem>
 </file>
 
-<file path=customXml/itemProps1.xml><?xml version="1.0" encoding="utf-8"?>
+<file path=customXml/itemProps2.xml><?xml version="1.0" encoding="utf-8"?>
 <ds:datastoreItem xmlns:ds="http://schemas.openxmlformats.org/officeDocument/2006/customXml" ds:itemID="{115CF505-9347-4DFE-B6FB-469F7ECF9EA7}">
   <ds:schemaRefs>
     <ds:schemaRef ds:uri="http://schemas.microsoft.com/office/2006/metadata/contentType"/>
@@ -1769,13 +1894,15 @@
 </ds:datastoreItem>
 </file>
 
-<file path=customXml/itemProps2.xml><?xml version="1.0" encoding="utf-8"?>
-<ds:datastoreItem xmlns:ds="http://schemas.openxmlformats.org/officeDocument/2006/customXml" ds:itemID="{0F9B369B-CCEA-4D8F-9E4F-1534FE2AD680}">
-  <ds:schemaRefs/>
+<file path=customXml/itemProps3.xml><?xml version="1.0" encoding="utf-8"?>
+<ds:datastoreItem xmlns:ds="http://schemas.openxmlformats.org/officeDocument/2006/customXml" ds:itemID="{1F8640BB-CD4E-4767-B2D5-DD861820AFE6}">
+  <ds:schemaRefs>
+    <ds:schemaRef ds:uri="http://schemas.microsoft.com/sharepoint/v3/contenttype/forms"/>
+  </ds:schemaRefs>
 </ds:datastoreItem>
 </file>
 
-<file path=customXml/itemProps3.xml><?xml version="1.0" encoding="utf-8"?>
+<file path=customXml/itemProps4.xml><?xml version="1.0" encoding="utf-8"?>
 <ds:datastoreItem xmlns:ds="http://schemas.openxmlformats.org/officeDocument/2006/customXml" ds:itemID="{651A58A7-F786-4B90-8093-C974FFAD2210}">
   <ds:schemaRefs>
     <ds:schemaRef ds:uri="http://schemas.microsoft.com/office/2006/metadata/properties"/>
@@ -1783,12 +1910,4 @@
     <ds:schemaRef ds:uri="bae9230b-e9a8-4b5c-aa6a-eb751bd813a8"/>
   </ds:schemaRefs>
 </ds:datastoreItem>
-</file>
-
-<file path=customXml/itemProps4.xml><?xml version="1.0" encoding="utf-8"?>
-<ds:datastoreItem xmlns:ds="http://schemas.openxmlformats.org/officeDocument/2006/customXml" ds:itemID="{1F8640BB-CD4E-4767-B2D5-DD861820AFE6}">
-  <ds:schemaRefs>
-    <ds:schemaRef ds:uri="http://schemas.microsoft.com/sharepoint/v3/contenttype/forms"/>
-  </ds:schemaRefs>
-</ds:datastoreItem>
 </file>
</xml_diff>